<commit_message>
Update CubeController Aufgabe 3
</commit_message>
<xml_diff>
--- a/03_Aufgabe/Physik_Aufgabe_3.docx
+++ b/03_Aufgabe/Physik_Aufgabe_3.docx
@@ -1,6 +1,6 @@
 
 <file path=word/document.xml><?xml version="1.0" encoding="utf-8"?>
-<w:document xmlns:wpc="http://schemas.microsoft.com/office/word/2010/wordprocessingCanvas" xmlns:cx="http://schemas.microsoft.com/office/drawing/2014/chartex" xmlns:cx1="http://schemas.microsoft.com/office/drawing/2015/9/8/chartex" xmlns:cx2="http://schemas.microsoft.com/office/drawing/2015/10/21/chartex" xmlns:cx3="http://schemas.microsoft.com/office/drawing/2016/5/9/chartex" xmlns:cx4="http://schemas.microsoft.com/office/drawing/2016/5/10/chartex" xmlns:cx5="http://schemas.microsoft.com/office/drawing/2016/5/11/chartex" xmlns:cx6="http://schemas.microsoft.com/office/drawing/2016/5/12/chartex" xmlns:cx7="http://schemas.microsoft.com/office/drawing/2016/5/13/chartex" xmlns:cx8="http://schemas.microsoft.com/office/drawing/2016/5/14/chartex" xmlns:mc="http://schemas.openxmlformats.org/markup-compatibility/2006" xmlns:aink="http://schemas.microsoft.com/office/drawing/2016/ink" xmlns:am3d="http://schemas.microsoft.com/office/drawing/2017/model3d" xmlns:o="urn:schemas-microsoft-com:office:office" xmlns:r="http://schemas.openxmlformats.org/officeDocument/2006/relationships" xmlns:m="http://schemas.openxmlformats.org/officeDocument/2006/math" xmlns:v="urn:schemas-microsoft-com:vml" xmlns:wp14="http://schemas.microsoft.com/office/word/2010/wordprocessingDrawing" xmlns:wp="http://schemas.openxmlformats.org/drawingml/2006/wordprocessingDrawing" xmlns:w10="urn:schemas-microsoft-com:office:word" xmlns:w="http://schemas.openxmlformats.org/wordprocessingml/2006/main" xmlns:w14="http://schemas.microsoft.com/office/word/2010/wordml" xmlns:w15="http://schemas.microsoft.com/office/word/2012/wordml" xmlns:w16cex="http://schemas.microsoft.com/office/word/2018/wordml/cex" xmlns:w16cid="http://schemas.microsoft.com/office/word/2016/wordml/cid" xmlns:w16="http://schemas.microsoft.com/office/word/2018/wordml" xmlns:w16sdtdh="http://schemas.microsoft.com/office/word/2020/wordml/sdtdatahash" xmlns:w16se="http://schemas.microsoft.com/office/word/2015/wordml/symex" xmlns:wpg="http://schemas.microsoft.com/office/word/2010/wordprocessingGroup" xmlns:wpi="http://schemas.microsoft.com/office/word/2010/wordprocessingInk" xmlns:wne="http://schemas.microsoft.com/office/word/2006/wordml" xmlns:wps="http://schemas.microsoft.com/office/word/2010/wordprocessingShape" mc:Ignorable="w14 w15 w16se w16cid w16 w16cex w16sdtdh wp14">
+<w:document xmlns:wpc="http://schemas.microsoft.com/office/word/2010/wordprocessingCanvas" xmlns:cx="http://schemas.microsoft.com/office/drawing/2014/chartex" xmlns:cx1="http://schemas.microsoft.com/office/drawing/2015/9/8/chartex" xmlns:cx2="http://schemas.microsoft.com/office/drawing/2015/10/21/chartex" xmlns:cx3="http://schemas.microsoft.com/office/drawing/2016/5/9/chartex" xmlns:cx4="http://schemas.microsoft.com/office/drawing/2016/5/10/chartex" xmlns:cx5="http://schemas.microsoft.com/office/drawing/2016/5/11/chartex" xmlns:cx6="http://schemas.microsoft.com/office/drawing/2016/5/12/chartex" xmlns:cx7="http://schemas.microsoft.com/office/drawing/2016/5/13/chartex" xmlns:cx8="http://schemas.microsoft.com/office/drawing/2016/5/14/chartex" xmlns:mc="http://schemas.openxmlformats.org/markup-compatibility/2006" xmlns:aink="http://schemas.microsoft.com/office/drawing/2016/ink" xmlns:am3d="http://schemas.microsoft.com/office/drawing/2017/model3d" xmlns:o="urn:schemas-microsoft-com:office:office" xmlns:oel="http://schemas.microsoft.com/office/2019/extlst" xmlns:r="http://schemas.openxmlformats.org/officeDocument/2006/relationships" xmlns:m="http://schemas.openxmlformats.org/officeDocument/2006/math" xmlns:v="urn:schemas-microsoft-com:vml" xmlns:wp14="http://schemas.microsoft.com/office/word/2010/wordprocessingDrawing" xmlns:wp="http://schemas.openxmlformats.org/drawingml/2006/wordprocessingDrawing" xmlns:w10="urn:schemas-microsoft-com:office:word" xmlns:w="http://schemas.openxmlformats.org/wordprocessingml/2006/main" xmlns:w14="http://schemas.microsoft.com/office/word/2010/wordml" xmlns:w15="http://schemas.microsoft.com/office/word/2012/wordml" xmlns:w16cex="http://schemas.microsoft.com/office/word/2018/wordml/cex" xmlns:w16cid="http://schemas.microsoft.com/office/word/2016/wordml/cid" xmlns:w16="http://schemas.microsoft.com/office/word/2018/wordml" xmlns:w16sdtdh="http://schemas.microsoft.com/office/word/2020/wordml/sdtdatahash" xmlns:w16se="http://schemas.microsoft.com/office/word/2015/wordml/symex" xmlns:wpg="http://schemas.microsoft.com/office/word/2010/wordprocessingGroup" xmlns:wpi="http://schemas.microsoft.com/office/word/2010/wordprocessingInk" xmlns:wne="http://schemas.microsoft.com/office/word/2006/wordml" xmlns:wps="http://schemas.microsoft.com/office/word/2010/wordprocessingShape" mc:Ignorable="w14 w15 w16se w16cid w16 w16cex w16sdtdh wp14">
   <w:body>
     <w:sdt>
       <w:sdtPr>
@@ -266,7 +266,7 @@
                   </wp:anchor>
                 </w:drawing>
               </mc:Choice>
-              <mc:Fallback xmlns:oel="http://schemas.microsoft.com/office/2019/extlst">
+              <mc:Fallback>
                 <w:pict>
                   <v:group w14:anchorId="0F2FCEFC" id="Group 149" o:spid="_x0000_s1026" style="position:absolute;margin-left:0;margin-top:0;width:8in;height:95.7pt;z-index:251662336;mso-width-percent:941;mso-height-percent:121;mso-top-percent:23;mso-position-horizontal:center;mso-position-horizontal-relative:page;mso-position-vertical-relative:page;mso-width-percent:941;mso-height-percent:121;mso-top-percent:23" coordorigin="" coordsize="73152,12161" o:gfxdata="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">
                     <v:shape id="Rectangle 51" o:spid="_x0000_s1027" style="position:absolute;width:73152;height:11303;visibility:visible;mso-wrap-style:square;v-text-anchor:middle" coordsize="7312660,1129665" o:gfxdata="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" path="m,l7312660,r,1129665l3619500,733425,,1091565,,xe" fillcolor="#4472c4 [3204]" stroked="f" strokeweight="1pt">
@@ -447,7 +447,7 @@
                     <v:stroke joinstyle="miter"/>
                     <v:path gradientshapeok="t" o:connecttype="rect"/>
                   </v:shapetype>
-                  <v:shape id="Text Box 152" o:spid="_x0000_s1026" type="#_x0000_t202" style="position:absolute;margin-left:0;margin-top:0;width:8in;height:1in;z-index:251660288;visibility:visible;mso-wrap-style:square;mso-width-percent:941;mso-height-percent:92;mso-top-percent:818;mso-wrap-distance-left:9pt;mso-wrap-distance-top:0;mso-wrap-distance-right:9pt;mso-wrap-distance-bottom:0;mso-position-horizontal:center;mso-position-horizontal-relative:page;mso-position-vertical-relative:page;mso-width-percent:941;mso-height-percent:92;mso-top-percent:818;mso-width-relative:page;mso-height-relative:page;v-text-anchor:bottom" o:gfxdata="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" filled="f" stroked="f" strokeweight=".5pt">
+                  <v:shape id="Text Box 152" o:spid="_x0000_s1026" type="#_x0000_t202" style="position:absolute;margin-left:0;margin-top:0;width:8in;height:1in;z-index:251660288;visibility:visible;mso-wrap-style:square;mso-width-percent:941;mso-height-percent:92;mso-top-percent:818;mso-wrap-distance-left:9pt;mso-wrap-distance-top:0;mso-wrap-distance-right:9pt;mso-wrap-distance-bottom:0;mso-position-horizontal:center;mso-position-horizontal-relative:page;mso-position-vertical-relative:page;mso-width-percent:941;mso-height-percent:92;mso-top-percent:818;mso-width-relative:page;mso-height-relative:page;v-text-anchor:bottom" o:gfxdata="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" filled="f" stroked="f" strokeweight=".5pt">
                     <v:textbox inset="126pt,0,54pt,0">
                       <w:txbxContent>
                         <w:sdt>
@@ -696,7 +696,7 @@
               </mc:Choice>
               <mc:Fallback>
                 <w:pict>
-                  <v:shape w14:anchorId="3B0FC49F" id="Text Box 154" o:spid="_x0000_s1027" type="#_x0000_t202" style="position:absolute;margin-left:0;margin-top:0;width:8in;height:286.5pt;z-index:251659264;visibility:visible;mso-wrap-style:square;mso-width-percent:941;mso-height-percent:363;mso-top-percent:300;mso-wrap-distance-left:9pt;mso-wrap-distance-top:0;mso-wrap-distance-right:9pt;mso-wrap-distance-bottom:0;mso-position-horizontal:center;mso-position-horizontal-relative:page;mso-position-vertical-relative:page;mso-width-percent:941;mso-height-percent:363;mso-top-percent:300;mso-width-relative:page;mso-height-relative:page;v-text-anchor:bottom" o:gfxdata="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" filled="f" stroked="f" strokeweight=".5pt">
+                  <v:shape w14:anchorId="3B0FC49F" id="Text Box 154" o:spid="_x0000_s1027" type="#_x0000_t202" style="position:absolute;margin-left:0;margin-top:0;width:8in;height:286.5pt;z-index:251659264;visibility:visible;mso-wrap-style:square;mso-width-percent:941;mso-height-percent:363;mso-top-percent:300;mso-wrap-distance-left:9pt;mso-wrap-distance-top:0;mso-wrap-distance-right:9pt;mso-wrap-distance-bottom:0;mso-position-horizontal:center;mso-position-horizontal-relative:page;mso-position-vertical-relative:page;mso-width-percent:941;mso-height-percent:363;mso-top-percent:300;mso-width-relative:page;mso-height-relative:page;v-text-anchor:bottom" o:gfxdata="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" filled="f" stroked="f" strokeweight=".5pt">
                     <v:textbox inset="126pt,0,54pt,0">
                       <w:txbxContent>
                         <w:p>
@@ -1099,7 +1099,7 @@
                 <w:noProof/>
                 <w:webHidden/>
               </w:rPr>
-              <w:t>2</w:t>
+              <w:t>3</w:t>
             </w:r>
             <w:r>
               <w:rPr>
@@ -1183,7 +1183,7 @@
                 <w:noProof/>
                 <w:webHidden/>
               </w:rPr>
-              <w:t>2</w:t>
+              <w:t>3</w:t>
             </w:r>
             <w:r>
               <w:rPr>
@@ -1267,7 +1267,7 @@
                 <w:noProof/>
                 <w:webHidden/>
               </w:rPr>
-              <w:t>3</w:t>
+              <w:t>4</w:t>
             </w:r>
             <w:r>
               <w:rPr>
@@ -1351,7 +1351,7 @@
                 <w:noProof/>
                 <w:webHidden/>
               </w:rPr>
-              <w:t>4</w:t>
+              <w:t>5</w:t>
             </w:r>
             <w:r>
               <w:rPr>
@@ -1435,7 +1435,7 @@
                 <w:noProof/>
                 <w:webHidden/>
               </w:rPr>
-              <w:t>4</w:t>
+              <w:t>5</w:t>
             </w:r>
             <w:r>
               <w:rPr>
@@ -1519,7 +1519,7 @@
                 <w:noProof/>
                 <w:webHidden/>
               </w:rPr>
-              <w:t>5</w:t>
+              <w:t>6</w:t>
             </w:r>
             <w:r>
               <w:rPr>
@@ -1603,7 +1603,7 @@
                 <w:noProof/>
                 <w:webHidden/>
               </w:rPr>
-              <w:t>6</w:t>
+              <w:t>7</w:t>
             </w:r>
             <w:r>
               <w:rPr>
@@ -1687,7 +1687,7 @@
                 <w:noProof/>
                 <w:webHidden/>
               </w:rPr>
-              <w:t>8</w:t>
+              <w:t>9</w:t>
             </w:r>
             <w:r>
               <w:rPr>
@@ -1771,7 +1771,7 @@
                 <w:noProof/>
                 <w:webHidden/>
               </w:rPr>
-              <w:t>9</w:t>
+              <w:t>10</w:t>
             </w:r>
             <w:r>
               <w:rPr>
@@ -1855,7 +1855,7 @@
                 <w:noProof/>
                 <w:webHidden/>
               </w:rPr>
-              <w:t>10</w:t>
+              <w:t>11</w:t>
             </w:r>
             <w:r>
               <w:rPr>
@@ -1939,7 +1939,7 @@
                 <w:noProof/>
                 <w:webHidden/>
               </w:rPr>
-              <w:t>10</w:t>
+              <w:t>11</w:t>
             </w:r>
             <w:r>
               <w:rPr>
@@ -2023,7 +2023,7 @@
                 <w:noProof/>
                 <w:webHidden/>
               </w:rPr>
-              <w:t>11</w:t>
+              <w:t>12</w:t>
             </w:r>
             <w:r>
               <w:rPr>
@@ -2078,6 +2078,167 @@
       <w:pPr>
         <w:pStyle w:val="Heading1"/>
       </w:pPr>
+      <w:r>
+        <w:t>Einleitung</w:t>
+      </w:r>
+    </w:p>
+    <w:p>
+      <w:r>
+        <w:t>In diesem Bericht werden die gewonnenen Erkenntnisse aus den Experimenten gemäss der Anleitung Semesterprojekt PE FS 2022 dokumentiert. Dabei werden folgende Physikthemen behandelt:</w:t>
+      </w:r>
+    </w:p>
+    <w:p>
+      <w:pPr>
+        <w:pStyle w:val="ListParagraph"/>
+        <w:numPr>
+          <w:ilvl w:val="0"/>
+          <w:numId w:val="9"/>
+        </w:numPr>
+        <w:spacing w:line="256" w:lineRule="auto"/>
+      </w:pPr>
+      <w:r>
+        <w:t>Harmonischer Oszillator</w:t>
+      </w:r>
+    </w:p>
+    <w:p>
+      <w:pPr>
+        <w:pStyle w:val="ListParagraph"/>
+        <w:numPr>
+          <w:ilvl w:val="0"/>
+          <w:numId w:val="9"/>
+        </w:numPr>
+        <w:spacing w:line="256" w:lineRule="auto"/>
+      </w:pPr>
+      <w:r>
+        <w:t>Federkraft</w:t>
+      </w:r>
+    </w:p>
+    <w:p>
+      <w:pPr>
+        <w:pStyle w:val="ListParagraph"/>
+        <w:numPr>
+          <w:ilvl w:val="0"/>
+          <w:numId w:val="9"/>
+        </w:numPr>
+        <w:spacing w:line="256" w:lineRule="auto"/>
+      </w:pPr>
+      <w:r>
+        <w:t>Kinetische Energie</w:t>
+      </w:r>
+    </w:p>
+    <w:p>
+      <w:pPr>
+        <w:pStyle w:val="ListParagraph"/>
+        <w:numPr>
+          <w:ilvl w:val="0"/>
+          <w:numId w:val="9"/>
+        </w:numPr>
+        <w:spacing w:line="256" w:lineRule="auto"/>
+      </w:pPr>
+      <w:r>
+        <w:t>Federenergie</w:t>
+      </w:r>
+    </w:p>
+    <w:p>
+      <w:pPr>
+        <w:pStyle w:val="ListParagraph"/>
+        <w:numPr>
+          <w:ilvl w:val="0"/>
+          <w:numId w:val="9"/>
+        </w:numPr>
+        <w:spacing w:line="256" w:lineRule="auto"/>
+      </w:pPr>
+      <w:r>
+        <w:t>Energieerhaltungsgesetz</w:t>
+      </w:r>
+    </w:p>
+    <w:p>
+      <w:pPr>
+        <w:pStyle w:val="ListParagraph"/>
+        <w:numPr>
+          <w:ilvl w:val="0"/>
+          <w:numId w:val="9"/>
+        </w:numPr>
+        <w:spacing w:line="256" w:lineRule="auto"/>
+      </w:pPr>
+      <w:r>
+        <w:t>Impulsgesetz</w:t>
+      </w:r>
+    </w:p>
+    <w:p>
+      <w:pPr>
+        <w:pStyle w:val="ListParagraph"/>
+        <w:numPr>
+          <w:ilvl w:val="0"/>
+          <w:numId w:val="9"/>
+        </w:numPr>
+        <w:spacing w:line="256" w:lineRule="auto"/>
+      </w:pPr>
+      <w:r>
+        <w:t>Elastischer Stoss</w:t>
+      </w:r>
+    </w:p>
+    <w:p>
+      <w:pPr>
+        <w:pStyle w:val="ListParagraph"/>
+        <w:numPr>
+          <w:ilvl w:val="0"/>
+          <w:numId w:val="9"/>
+        </w:numPr>
+        <w:spacing w:line="256" w:lineRule="auto"/>
+      </w:pPr>
+      <w:r>
+        <w:t>Trockene Reibung</w:t>
+      </w:r>
+    </w:p>
+    <w:p>
+      <w:pPr>
+        <w:pStyle w:val="ListParagraph"/>
+        <w:numPr>
+          <w:ilvl w:val="0"/>
+          <w:numId w:val="9"/>
+        </w:numPr>
+        <w:spacing w:line="256" w:lineRule="auto"/>
+      </w:pPr>
+      <w:r>
+        <w:t>Winkelgeschwindigkeit</w:t>
+      </w:r>
+    </w:p>
+    <w:p>
+      <w:pPr>
+        <w:pStyle w:val="ListParagraph"/>
+        <w:numPr>
+          <w:ilvl w:val="0"/>
+          <w:numId w:val="9"/>
+        </w:numPr>
+        <w:spacing w:line="256" w:lineRule="auto"/>
+      </w:pPr>
+      <w:r>
+        <w:t xml:space="preserve">Arbeit </w:t>
+      </w:r>
+    </w:p>
+    <w:p>
+      <w:pPr>
+        <w:pStyle w:val="ListParagraph"/>
+        <w:numPr>
+          <w:ilvl w:val="0"/>
+          <w:numId w:val="9"/>
+        </w:numPr>
+        <w:spacing w:line="256" w:lineRule="auto"/>
+      </w:pPr>
+      <w:r>
+        <w:t>Freier Fall</w:t>
+      </w:r>
+    </w:p>
+    <w:p>
+      <w:r>
+        <w:t>Für die Visualisierung der Experimente wird Unity verwendet. Zur Darstellung der Grafiken der erhaltenen Daten des Experimentes wird ein Python Skript verwendet.</w:t>
+      </w:r>
+    </w:p>
+    <w:p>
+      <w:pPr>
+        <w:pStyle w:val="Heading1"/>
+      </w:pPr>
       <w:bookmarkStart w:id="1" w:name="_Toc101556260"/>
       <w:r>
         <w:t>Teil 1</w:t>
@@ -2089,20 +2250,90 @@
       <w:r>
         <w:t xml:space="preserve"> </w:t>
       </w:r>
+      <w:proofErr w:type="gramStart"/>
       <w:r>
         <w:t>Harmonischer</w:t>
       </w:r>
       <w:r>
         <w:t xml:space="preserve"> Oszillators</w:t>
       </w:r>
-    </w:p>
-    <w:p/>
+      <w:proofErr w:type="gramEnd"/>
+    </w:p>
+    <w:p>
+      <w:r>
+        <w:t xml:space="preserve">Es soll ein Würfel erstellt werden, welcher eine Oszillation erfährt. Dieser soll dann eine Harmonische Schwingung </w:t>
+      </w:r>
+      <w:proofErr w:type="gramStart"/>
+      <w:r>
+        <w:t>wiederspiegeln</w:t>
+      </w:r>
+      <w:proofErr w:type="gramEnd"/>
+      <w:r>
+        <w:t>. In der unterstehenden Graphik, kann erkannt werden, dass die Reibung 0 beträgt und der Würfel eine gleiche Beschleunigung und Geschwindigkeit aufweist.</w:t>
+      </w:r>
+    </w:p>
+    <w:p>
+      <w:r>
+        <w:rPr>
+          <w:noProof/>
+        </w:rPr>
+        <w:drawing>
+          <wp:inline distT="0" distB="0" distL="0" distR="0" wp14:anchorId="3057660B" wp14:editId="23F283CC">
+            <wp:extent cx="3735705" cy="2616200"/>
+            <wp:effectExtent l="0" t="0" r="0" b="0"/>
+            <wp:docPr id="7" name="Grafik 7" descr="D:\ZHAW\Sem_4\PE\Project\Plot_Aufg01_Schmar01.png"/>
+            <wp:cNvGraphicFramePr>
+              <a:graphicFrameLocks xmlns:a="http://schemas.openxmlformats.org/drawingml/2006/main" noChangeAspect="1"/>
+            </wp:cNvGraphicFramePr>
+            <a:graphic xmlns:a="http://schemas.openxmlformats.org/drawingml/2006/main">
+              <a:graphicData uri="http://schemas.openxmlformats.org/drawingml/2006/picture">
+                <pic:pic xmlns:pic="http://schemas.openxmlformats.org/drawingml/2006/picture">
+                  <pic:nvPicPr>
+                    <pic:cNvPr id="7" name="Grafik 7" descr="D:\ZHAW\Sem_4\PE\Project\Plot_Aufg01_Schmar01.png"/>
+                    <pic:cNvPicPr>
+                      <a:picLocks noChangeAspect="1"/>
+                    </pic:cNvPicPr>
+                  </pic:nvPicPr>
+                  <pic:blipFill>
+                    <a:blip r:embed="rId11">
+                      <a:extLst>
+                        <a:ext uri="{28A0092B-C50C-407E-A947-70E740481C1C}">
+                          <a14:useLocalDpi xmlns:a14="http://schemas.microsoft.com/office/drawing/2010/main" val="0"/>
+                        </a:ext>
+                      </a:extLst>
+                    </a:blip>
+                    <a:srcRect/>
+                    <a:stretch>
+                      <a:fillRect/>
+                    </a:stretch>
+                  </pic:blipFill>
+                  <pic:spPr bwMode="auto">
+                    <a:xfrm>
+                      <a:off x="0" y="0"/>
+                      <a:ext cx="3735705" cy="2616200"/>
+                    </a:xfrm>
+                    <a:prstGeom prst="rect">
+                      <a:avLst/>
+                    </a:prstGeom>
+                    <a:noFill/>
+                    <a:ln>
+                      <a:noFill/>
+                    </a:ln>
+                  </pic:spPr>
+                </pic:pic>
+              </a:graphicData>
+            </a:graphic>
+          </wp:inline>
+        </w:drawing>
+      </w:r>
+    </w:p>
     <w:p>
       <w:pPr>
         <w:pStyle w:val="Heading1"/>
       </w:pPr>
       <w:bookmarkStart w:id="2" w:name="_Toc101556261"/>
       <w:r>
+        <w:lastRenderedPageBreak/>
         <w:t>Teil 2: Würfel wird gestossen</w:t>
       </w:r>
       <w:bookmarkEnd w:id="2"/>
@@ -2310,7 +2541,7 @@
                     <pic:cNvPicPr/>
                   </pic:nvPicPr>
                   <pic:blipFill>
-                    <a:blip r:embed="rId11"/>
+                    <a:blip r:embed="rId12"/>
                     <a:stretch>
                       <a:fillRect/>
                     </a:stretch>
@@ -2535,7 +2766,15 @@
         <w:t xml:space="preserve"> in die entgegengesetzte Richtung (weg von der Wand). </w:t>
       </w:r>
       <w:r>
-        <w:t>Die Beschleunigung erhöht sich bis der Würfel die Feder nicht mehr berührt.</w:t>
+        <w:t xml:space="preserve">Die Beschleunigung erhöht sich </w:t>
+      </w:r>
+      <w:proofErr w:type="gramStart"/>
+      <w:r>
+        <w:t>bis der Würfel</w:t>
+      </w:r>
+      <w:proofErr w:type="gramEnd"/>
+      <w:r>
+        <w:t xml:space="preserve"> die Feder nicht mehr berührt.</w:t>
       </w:r>
       <w:r>
         <w:t xml:space="preserve"> Die Geschwindigkeit beträgt ab diesem Zeitpunkt wieder konstant </w:t>
@@ -2577,7 +2816,7 @@
                     <pic:cNvPicPr/>
                   </pic:nvPicPr>
                   <pic:blipFill rotWithShape="1">
-                    <a:blip r:embed="rId12"/>
+                    <a:blip r:embed="rId13"/>
                     <a:srcRect t="9861"/>
                     <a:stretch/>
                   </pic:blipFill>
@@ -2907,7 +3146,7 @@
                     <pic:cNvPicPr/>
                   </pic:nvPicPr>
                   <pic:blipFill>
-                    <a:blip r:embed="rId13"/>
+                    <a:blip r:embed="rId14"/>
                     <a:stretch>
                       <a:fillRect/>
                     </a:stretch>
@@ -5071,6 +5310,7 @@
       <w:r>
         <w:t xml:space="preserve">rend der Kompression besteht, mit der Geschwindigkeit </w:t>
       </w:r>
+      <w:proofErr w:type="gramStart"/>
       <w:r>
         <w:t xml:space="preserve">in </w:t>
       </w:r>
@@ -5086,6 +5326,7 @@
       <w:r>
         <w:t>Experiment</w:t>
       </w:r>
+      <w:proofErr w:type="gramEnd"/>
       <w:r>
         <w:t>, so stellen wir fest, dass diese an der Position</w:t>
       </w:r>
@@ -5557,7 +5798,7 @@
                     <pic:cNvPicPr/>
                   </pic:nvPicPr>
                   <pic:blipFill>
-                    <a:blip r:embed="rId14"/>
+                    <a:blip r:embed="rId15"/>
                     <a:stretch>
                       <a:fillRect/>
                     </a:stretch>
@@ -7229,7 +7470,7 @@
                     <pic:cNvPicPr/>
                   </pic:nvPicPr>
                   <pic:blipFill>
-                    <a:blip r:embed="rId15"/>
+                    <a:blip r:embed="rId16"/>
                     <a:stretch>
                       <a:fillRect/>
                     </a:stretch>
@@ -7496,7 +7737,7 @@
                     <pic:cNvPicPr/>
                   </pic:nvPicPr>
                   <pic:blipFill rotWithShape="1">
-                    <a:blip r:embed="rId16" cstate="print">
+                    <a:blip r:embed="rId17" cstate="print">
                       <a:extLst>
                         <a:ext uri="{28A0092B-C50C-407E-A947-70E740481C1C}">
                           <a14:useLocalDpi xmlns:a14="http://schemas.microsoft.com/office/drawing/2010/main" val="0"/>
@@ -8667,7 +8908,7 @@
                     <pic:cNvPicPr/>
                   </pic:nvPicPr>
                   <pic:blipFill>
-                    <a:blip r:embed="rId17"/>
+                    <a:blip r:embed="rId18"/>
                     <a:stretch>
                       <a:fillRect/>
                     </a:stretch>
@@ -9220,7 +9461,7 @@
             <w:noProof/>
             <w:webHidden/>
           </w:rPr>
-          <w:t>2</w:t>
+          <w:t>3</w:t>
         </w:r>
         <w:r>
           <w:rPr>
@@ -9289,7 +9530,7 @@
             <w:noProof/>
             <w:webHidden/>
           </w:rPr>
-          <w:t>3</w:t>
+          <w:t>4</w:t>
         </w:r>
         <w:r>
           <w:rPr>
@@ -9358,7 +9599,7 @@
             <w:noProof/>
             <w:webHidden/>
           </w:rPr>
-          <w:t>3</w:t>
+          <w:t>4</w:t>
         </w:r>
         <w:r>
           <w:rPr>
@@ -9791,6 +10032,7 @@
         <w:t xml:space="preserve">&gt;&gt; </w:t>
       </w:r>
       <w:proofErr w:type="spellStart"/>
+      <w:proofErr w:type="gramStart"/>
       <w:r>
         <w:rPr>
           <w:rFonts w:ascii="Consolas" w:hAnsi="Consolas" w:cs="Consolas"/>
@@ -9812,6 +10054,7 @@
         </w:rPr>
         <w:t>;</w:t>
       </w:r>
+      <w:proofErr w:type="gramEnd"/>
     </w:p>
     <w:p>
       <w:pPr>
@@ -9905,7 +10148,29 @@
           <w:szCs w:val="19"/>
           <w:lang w:val="en-US"/>
         </w:rPr>
-        <w:t xml:space="preserve"> Start()</w:t>
+        <w:t xml:space="preserve"> </w:t>
+      </w:r>
+      <w:proofErr w:type="gramStart"/>
+      <w:r>
+        <w:rPr>
+          <w:rFonts w:ascii="Consolas" w:hAnsi="Consolas" w:cs="Consolas"/>
+          <w:color w:val="000000"/>
+          <w:sz w:val="19"/>
+          <w:szCs w:val="19"/>
+          <w:lang w:val="en-US"/>
+        </w:rPr>
+        <w:t>Start(</w:t>
+      </w:r>
+      <w:proofErr w:type="gramEnd"/>
+      <w:r>
+        <w:rPr>
+          <w:rFonts w:ascii="Consolas" w:hAnsi="Consolas" w:cs="Consolas"/>
+          <w:color w:val="000000"/>
+          <w:sz w:val="19"/>
+          <w:szCs w:val="19"/>
+          <w:lang w:val="en-US"/>
+        </w:rPr>
+        <w:t>)</w:t>
       </w:r>
     </w:p>
     <w:p>
@@ -10013,15 +10278,27 @@
         <w:t>Rigidbody</w:t>
       </w:r>
       <w:proofErr w:type="spellEnd"/>
-      <w:r>
-        <w:rPr>
-          <w:rFonts w:ascii="Consolas" w:hAnsi="Consolas" w:cs="Consolas"/>
-          <w:color w:val="000000"/>
-          <w:sz w:val="19"/>
-          <w:szCs w:val="19"/>
-          <w:lang w:val="en-US"/>
-        </w:rPr>
-        <w:t>&gt;();</w:t>
+      <w:proofErr w:type="gramStart"/>
+      <w:r>
+        <w:rPr>
+          <w:rFonts w:ascii="Consolas" w:hAnsi="Consolas" w:cs="Consolas"/>
+          <w:color w:val="000000"/>
+          <w:sz w:val="19"/>
+          <w:szCs w:val="19"/>
+          <w:lang w:val="en-US"/>
+        </w:rPr>
+        <w:t>&gt;(</w:t>
+      </w:r>
+      <w:proofErr w:type="gramEnd"/>
+      <w:r>
+        <w:rPr>
+          <w:rFonts w:ascii="Consolas" w:hAnsi="Consolas" w:cs="Consolas"/>
+          <w:color w:val="000000"/>
+          <w:sz w:val="19"/>
+          <w:szCs w:val="19"/>
+          <w:lang w:val="en-US"/>
+        </w:rPr>
+        <w:t>);</w:t>
       </w:r>
     </w:p>
     <w:p>
@@ -10108,7 +10385,29 @@
           <w:szCs w:val="19"/>
           <w:lang w:val="en-US"/>
         </w:rPr>
-        <w:t>&gt;&gt;();</w:t>
+        <w:t>&gt;</w:t>
+      </w:r>
+      <w:proofErr w:type="gramStart"/>
+      <w:r>
+        <w:rPr>
+          <w:rFonts w:ascii="Consolas" w:hAnsi="Consolas" w:cs="Consolas"/>
+          <w:color w:val="000000"/>
+          <w:sz w:val="19"/>
+          <w:szCs w:val="19"/>
+          <w:lang w:val="en-US"/>
+        </w:rPr>
+        <w:t>&gt;(</w:t>
+      </w:r>
+      <w:proofErr w:type="gramEnd"/>
+      <w:r>
+        <w:rPr>
+          <w:rFonts w:ascii="Consolas" w:hAnsi="Consolas" w:cs="Consolas"/>
+          <w:color w:val="000000"/>
+          <w:sz w:val="19"/>
+          <w:szCs w:val="19"/>
+          <w:lang w:val="en-US"/>
+        </w:rPr>
+        <w:t>);</w:t>
       </w:r>
     </w:p>
     <w:p>
@@ -10228,7 +10527,29 @@
           <w:szCs w:val="19"/>
           <w:lang w:val="en-US"/>
         </w:rPr>
-        <w:t xml:space="preserve"> Update()</w:t>
+        <w:t xml:space="preserve"> </w:t>
+      </w:r>
+      <w:proofErr w:type="gramStart"/>
+      <w:r>
+        <w:rPr>
+          <w:rFonts w:ascii="Consolas" w:hAnsi="Consolas" w:cs="Consolas"/>
+          <w:color w:val="000000"/>
+          <w:sz w:val="19"/>
+          <w:szCs w:val="19"/>
+          <w:lang w:val="en-US"/>
+        </w:rPr>
+        <w:t>Update(</w:t>
+      </w:r>
+      <w:proofErr w:type="gramEnd"/>
+      <w:r>
+        <w:rPr>
+          <w:rFonts w:ascii="Consolas" w:hAnsi="Consolas" w:cs="Consolas"/>
+          <w:color w:val="000000"/>
+          <w:sz w:val="19"/>
+          <w:szCs w:val="19"/>
+          <w:lang w:val="en-US"/>
+        </w:rPr>
+        <w:t>)</w:t>
       </w:r>
     </w:p>
     <w:p>
@@ -10601,6 +10922,7 @@
         </w:rPr>
         <w:t xml:space="preserve"> = </w:t>
       </w:r>
+      <w:proofErr w:type="gramStart"/>
       <w:r>
         <w:rPr>
           <w:rFonts w:ascii="Consolas" w:hAnsi="Consolas" w:cs="Consolas"/>
@@ -10621,6 +10943,7 @@
         </w:rPr>
         <w:t>;</w:t>
       </w:r>
+      <w:proofErr w:type="gramEnd"/>
     </w:p>
     <w:p>
       <w:pPr>
@@ -10708,6 +11031,7 @@
         </w:rPr>
         <w:t xml:space="preserve"> = </w:t>
       </w:r>
+      <w:proofErr w:type="gramStart"/>
       <w:r>
         <w:rPr>
           <w:rFonts w:ascii="Consolas" w:hAnsi="Consolas" w:cs="Consolas"/>
@@ -10728,6 +11052,7 @@
         </w:rPr>
         <w:t>;</w:t>
       </w:r>
+      <w:proofErr w:type="gramEnd"/>
     </w:p>
     <w:p>
       <w:pPr>
@@ -10856,6 +11181,7 @@
         <w:t xml:space="preserve"> </w:t>
       </w:r>
       <w:proofErr w:type="spellStart"/>
+      <w:proofErr w:type="gramStart"/>
       <w:r>
         <w:rPr>
           <w:rFonts w:ascii="Consolas" w:hAnsi="Consolas" w:cs="Consolas"/>
@@ -10875,7 +11201,18 @@
           <w:szCs w:val="19"/>
           <w:lang w:val="en-US"/>
         </w:rPr>
-        <w:t>() {</w:t>
+        <w:t>(</w:t>
+      </w:r>
+      <w:proofErr w:type="gramEnd"/>
+      <w:r>
+        <w:rPr>
+          <w:rFonts w:ascii="Consolas" w:hAnsi="Consolas" w:cs="Consolas"/>
+          <w:color w:val="000000"/>
+          <w:sz w:val="19"/>
+          <w:szCs w:val="19"/>
+          <w:lang w:val="en-US"/>
+        </w:rPr>
+        <w:t>) {</w:t>
       </w:r>
     </w:p>
     <w:p>
@@ -11071,7 +11408,18 @@
           <w:szCs w:val="19"/>
           <w:lang w:val="en-US"/>
         </w:rPr>
-        <w:t xml:space="preserve"> = 1;  </w:t>
+        <w:t xml:space="preserve"> = </w:t>
+      </w:r>
+      <w:proofErr w:type="gramStart"/>
+      <w:r>
+        <w:rPr>
+          <w:rFonts w:ascii="Consolas" w:hAnsi="Consolas" w:cs="Consolas"/>
+          <w:color w:val="000000"/>
+          <w:sz w:val="19"/>
+          <w:szCs w:val="19"/>
+          <w:lang w:val="en-US"/>
+        </w:rPr>
+        <w:t xml:space="preserve">1;  </w:t>
       </w:r>
       <w:r>
         <w:rPr>
@@ -11081,7 +11429,18 @@
           <w:szCs w:val="19"/>
           <w:lang w:val="en-US"/>
         </w:rPr>
-        <w:t>// N/m</w:t>
+        <w:t>/</w:t>
+      </w:r>
+      <w:proofErr w:type="gramEnd"/>
+      <w:r>
+        <w:rPr>
+          <w:rFonts w:ascii="Consolas" w:hAnsi="Consolas" w:cs="Consolas"/>
+          <w:color w:val="008000"/>
+          <w:sz w:val="19"/>
+          <w:szCs w:val="19"/>
+          <w:lang w:val="en-US"/>
+        </w:rPr>
+        <w:t>/ N/m</w:t>
       </w:r>
     </w:p>
     <w:p>
@@ -11197,7 +11556,18 @@
           <w:szCs w:val="19"/>
           <w:lang w:val="en-US"/>
         </w:rPr>
-        <w:t>rigidBody.position.x</w:t>
+        <w:t>rigidBody.position.</w:t>
+      </w:r>
+      <w:proofErr w:type="gramStart"/>
+      <w:r>
+        <w:rPr>
+          <w:rFonts w:ascii="Consolas" w:hAnsi="Consolas" w:cs="Consolas"/>
+          <w:color w:val="000000"/>
+          <w:sz w:val="19"/>
+          <w:szCs w:val="19"/>
+          <w:lang w:val="en-US"/>
+        </w:rPr>
+        <w:t>x</w:t>
       </w:r>
       <w:proofErr w:type="spellEnd"/>
       <w:r>
@@ -11210,6 +11580,7 @@
         </w:rPr>
         <w:t>;</w:t>
       </w:r>
+      <w:proofErr w:type="gramEnd"/>
     </w:p>
     <w:p>
       <w:pPr>
@@ -11303,7 +11674,18 @@
           <w:szCs w:val="19"/>
           <w:lang w:val="en-US"/>
         </w:rPr>
-        <w:t xml:space="preserve"> (!</w:t>
+        <w:t xml:space="preserve"> </w:t>
+      </w:r>
+      <w:proofErr w:type="gramStart"/>
+      <w:r>
+        <w:rPr>
+          <w:rFonts w:ascii="Consolas" w:hAnsi="Consolas" w:cs="Consolas"/>
+          <w:color w:val="000000"/>
+          <w:sz w:val="19"/>
+          <w:szCs w:val="19"/>
+          <w:lang w:val="en-US"/>
+        </w:rPr>
+        <w:t>(!</w:t>
       </w:r>
       <w:proofErr w:type="spellStart"/>
       <w:r>
@@ -11317,6 +11699,7 @@
         <w:t>setInitialForce</w:t>
       </w:r>
       <w:proofErr w:type="spellEnd"/>
+      <w:proofErr w:type="gramEnd"/>
       <w:r>
         <w:rPr>
           <w:rFonts w:ascii="Consolas" w:hAnsi="Consolas" w:cs="Consolas"/>
@@ -11531,8 +11914,20 @@
           <w:szCs w:val="19"/>
           <w:lang w:val="en-US"/>
         </w:rPr>
-        <w:t>, 0f, 0f));</w:t>
-      </w:r>
+        <w:t>, 0f, 0f)</w:t>
+      </w:r>
+      <w:proofErr w:type="gramStart"/>
+      <w:r>
+        <w:rPr>
+          <w:rFonts w:ascii="Consolas" w:hAnsi="Consolas" w:cs="Consolas"/>
+          <w:color w:val="000000"/>
+          <w:sz w:val="19"/>
+          <w:szCs w:val="19"/>
+          <w:lang w:val="en-US"/>
+        </w:rPr>
+        <w:t>);</w:t>
+      </w:r>
+      <w:proofErr w:type="gramEnd"/>
     </w:p>
     <w:p>
       <w:pPr>
@@ -11580,6 +11975,7 @@
         </w:rPr>
         <w:t xml:space="preserve"> = </w:t>
       </w:r>
+      <w:proofErr w:type="gramStart"/>
       <w:r>
         <w:rPr>
           <w:rFonts w:ascii="Consolas" w:hAnsi="Consolas" w:cs="Consolas"/>
@@ -11600,6 +11996,7 @@
         </w:rPr>
         <w:t>;</w:t>
       </w:r>
+      <w:proofErr w:type="gramEnd"/>
     </w:p>
     <w:p>
       <w:pPr>
@@ -11880,6 +12277,7 @@
         </w:rPr>
         <w:t xml:space="preserve"> = </w:t>
       </w:r>
+      <w:proofErr w:type="gramStart"/>
       <w:r>
         <w:rPr>
           <w:rFonts w:ascii="Consolas" w:hAnsi="Consolas" w:cs="Consolas"/>
@@ -11900,6 +12298,7 @@
         </w:rPr>
         <w:t>;</w:t>
       </w:r>
+      <w:proofErr w:type="gramEnd"/>
     </w:p>
     <w:p>
       <w:pPr>
@@ -12007,6 +12406,7 @@
         </w:rPr>
         <w:t xml:space="preserve"> = </w:t>
       </w:r>
+      <w:proofErr w:type="gramStart"/>
       <w:r>
         <w:rPr>
           <w:rFonts w:ascii="Consolas" w:hAnsi="Consolas" w:cs="Consolas"/>
@@ -12027,6 +12427,7 @@
         </w:rPr>
         <w:t>;</w:t>
       </w:r>
+      <w:proofErr w:type="gramEnd"/>
     </w:p>
     <w:p>
       <w:pPr>
@@ -12283,6 +12684,7 @@
         <w:t>rigidBody.mass</w:t>
       </w:r>
       <w:proofErr w:type="spellEnd"/>
+      <w:proofErr w:type="gramStart"/>
       <w:r>
         <w:rPr>
           <w:rFonts w:ascii="Consolas" w:hAnsi="Consolas" w:cs="Consolas"/>
@@ -12293,6 +12695,7 @@
         </w:rPr>
         <w:t>);</w:t>
       </w:r>
+      <w:proofErr w:type="gramEnd"/>
     </w:p>
     <w:p>
       <w:pPr>
@@ -12506,6 +12909,7 @@
         <w:t xml:space="preserve">            </w:t>
       </w:r>
       <w:proofErr w:type="spellStart"/>
+      <w:proofErr w:type="gramStart"/>
       <w:r>
         <w:rPr>
           <w:rFonts w:ascii="Consolas" w:hAnsi="Consolas" w:cs="Consolas"/>
@@ -12517,6 +12921,7 @@
         <w:t>forceX</w:t>
       </w:r>
       <w:proofErr w:type="spellEnd"/>
+      <w:proofErr w:type="gramEnd"/>
       <w:r>
         <w:rPr>
           <w:rFonts w:ascii="Consolas" w:hAnsi="Consolas" w:cs="Consolas"/>
@@ -12701,8 +13106,20 @@
           <w:szCs w:val="19"/>
           <w:lang w:val="en-US"/>
         </w:rPr>
-        <w:t>, 0f, 0f));</w:t>
-      </w:r>
+        <w:t>, 0f, 0f)</w:t>
+      </w:r>
+      <w:proofErr w:type="gramStart"/>
+      <w:r>
+        <w:rPr>
+          <w:rFonts w:ascii="Consolas" w:hAnsi="Consolas" w:cs="Consolas"/>
+          <w:color w:val="000000"/>
+          <w:sz w:val="19"/>
+          <w:szCs w:val="19"/>
+          <w:lang w:val="en-US"/>
+        </w:rPr>
+        <w:t>);</w:t>
+      </w:r>
+      <w:proofErr w:type="gramEnd"/>
     </w:p>
     <w:p>
       <w:pPr>
@@ -12849,7 +13266,18 @@
           <w:szCs w:val="19"/>
           <w:lang w:val="en-US"/>
         </w:rPr>
-        <w:t>Time.deltaTime</w:t>
+        <w:t>Time.</w:t>
+      </w:r>
+      <w:proofErr w:type="gramStart"/>
+      <w:r>
+        <w:rPr>
+          <w:rFonts w:ascii="Consolas" w:hAnsi="Consolas" w:cs="Consolas"/>
+          <w:color w:val="000000"/>
+          <w:sz w:val="19"/>
+          <w:szCs w:val="19"/>
+          <w:lang w:val="en-US"/>
+        </w:rPr>
+        <w:t>deltaTime</w:t>
       </w:r>
       <w:proofErr w:type="spellEnd"/>
       <w:r>
@@ -12862,6 +13290,7 @@
         </w:rPr>
         <w:t>;</w:t>
       </w:r>
+      <w:proofErr w:type="gramEnd"/>
     </w:p>
     <w:p>
       <w:pPr>
@@ -12939,15 +13368,27 @@
         </w:rPr>
         <w:t>float</w:t>
       </w:r>
-      <w:r>
-        <w:rPr>
-          <w:rFonts w:ascii="Consolas" w:hAnsi="Consolas" w:cs="Consolas"/>
-          <w:color w:val="000000"/>
-          <w:sz w:val="19"/>
-          <w:szCs w:val="19"/>
-          <w:lang w:val="en-US"/>
-        </w:rPr>
-        <w:t>&gt;() {</w:t>
+      <w:proofErr w:type="gramStart"/>
+      <w:r>
+        <w:rPr>
+          <w:rFonts w:ascii="Consolas" w:hAnsi="Consolas" w:cs="Consolas"/>
+          <w:color w:val="000000"/>
+          <w:sz w:val="19"/>
+          <w:szCs w:val="19"/>
+          <w:lang w:val="en-US"/>
+        </w:rPr>
+        <w:t>&gt;(</w:t>
+      </w:r>
+      <w:proofErr w:type="gramEnd"/>
+      <w:r>
+        <w:rPr>
+          <w:rFonts w:ascii="Consolas" w:hAnsi="Consolas" w:cs="Consolas"/>
+          <w:color w:val="000000"/>
+          <w:sz w:val="19"/>
+          <w:szCs w:val="19"/>
+          <w:lang w:val="en-US"/>
+        </w:rPr>
+        <w:t>) {</w:t>
       </w:r>
       <w:proofErr w:type="spellStart"/>
       <w:r>
@@ -13123,6 +13564,7 @@
         <w:t xml:space="preserve"> </w:t>
       </w:r>
       <w:proofErr w:type="spellStart"/>
+      <w:proofErr w:type="gramStart"/>
       <w:r>
         <w:rPr>
           <w:rFonts w:ascii="Consolas" w:hAnsi="Consolas" w:cs="Consolas"/>
@@ -13142,7 +13584,18 @@
           <w:szCs w:val="19"/>
           <w:lang w:val="en-US"/>
         </w:rPr>
-        <w:t>() {</w:t>
+        <w:t>(</w:t>
+      </w:r>
+      <w:proofErr w:type="gramEnd"/>
+      <w:r>
+        <w:rPr>
+          <w:rFonts w:ascii="Consolas" w:hAnsi="Consolas" w:cs="Consolas"/>
+          <w:color w:val="000000"/>
+          <w:sz w:val="19"/>
+          <w:szCs w:val="19"/>
+          <w:lang w:val="en-US"/>
+        </w:rPr>
+        <w:t>) {</w:t>
       </w:r>
     </w:p>
     <w:p>
@@ -13170,6 +13623,7 @@
         <w:t xml:space="preserve">        </w:t>
       </w:r>
       <w:proofErr w:type="spellStart"/>
+      <w:proofErr w:type="gramStart"/>
       <w:r>
         <w:rPr>
           <w:rFonts w:ascii="Consolas" w:hAnsi="Consolas" w:cs="Consolas"/>
@@ -13189,7 +13643,18 @@
           <w:szCs w:val="19"/>
           <w:lang w:val="en-US"/>
         </w:rPr>
-        <w:t>();</w:t>
+        <w:t>(</w:t>
+      </w:r>
+      <w:proofErr w:type="gramEnd"/>
+      <w:r>
+        <w:rPr>
+          <w:rFonts w:ascii="Consolas" w:hAnsi="Consolas" w:cs="Consolas"/>
+          <w:color w:val="000000"/>
+          <w:sz w:val="19"/>
+          <w:szCs w:val="19"/>
+          <w:lang w:val="en-US"/>
+        </w:rPr>
+        <w:t>);</w:t>
       </w:r>
     </w:p>
     <w:p>
@@ -13292,6 +13757,7 @@
         <w:t xml:space="preserve"> </w:t>
       </w:r>
       <w:proofErr w:type="spellStart"/>
+      <w:proofErr w:type="gramStart"/>
       <w:r>
         <w:rPr>
           <w:rFonts w:ascii="Consolas" w:hAnsi="Consolas" w:cs="Consolas"/>
@@ -13311,7 +13777,18 @@
           <w:szCs w:val="19"/>
           <w:lang w:val="en-US"/>
         </w:rPr>
-        <w:t>() {</w:t>
+        <w:t>(</w:t>
+      </w:r>
+      <w:proofErr w:type="gramEnd"/>
+      <w:r>
+        <w:rPr>
+          <w:rFonts w:ascii="Consolas" w:hAnsi="Consolas" w:cs="Consolas"/>
+          <w:color w:val="000000"/>
+          <w:sz w:val="19"/>
+          <w:szCs w:val="19"/>
+          <w:lang w:val="en-US"/>
+        </w:rPr>
+        <w:t>) {</w:t>
       </w:r>
     </w:p>
     <w:p>
@@ -13451,7 +13928,29 @@
           <w:szCs w:val="19"/>
           <w:lang w:val="en-US"/>
         </w:rPr>
-        <w:t>"t,z(t),v(t),a(t) (added)"</w:t>
+        <w:t>"</w:t>
+      </w:r>
+      <w:proofErr w:type="gramStart"/>
+      <w:r>
+        <w:rPr>
+          <w:rFonts w:ascii="Consolas" w:hAnsi="Consolas" w:cs="Consolas"/>
+          <w:color w:val="A31515"/>
+          <w:sz w:val="19"/>
+          <w:szCs w:val="19"/>
+          <w:lang w:val="en-US"/>
+        </w:rPr>
+        <w:t>t,z</w:t>
+      </w:r>
+      <w:proofErr w:type="gramEnd"/>
+      <w:r>
+        <w:rPr>
+          <w:rFonts w:ascii="Consolas" w:hAnsi="Consolas" w:cs="Consolas"/>
+          <w:color w:val="A31515"/>
+          <w:sz w:val="19"/>
+          <w:szCs w:val="19"/>
+          <w:lang w:val="en-US"/>
+        </w:rPr>
+        <w:t>(t),v(t),a(t) (added)"</w:t>
       </w:r>
       <w:r>
         <w:rPr>
@@ -13598,6 +14097,7 @@
         </w:rPr>
         <w:t xml:space="preserve">                streamWriter.WriteLine(</w:t>
       </w:r>
+      <w:proofErr w:type="gramStart"/>
       <w:r>
         <w:rPr>
           <w:rFonts w:ascii="Consolas" w:hAnsi="Consolas" w:cs="Consolas"/>
@@ -13616,7 +14116,18 @@
           <w:szCs w:val="19"/>
           <w:lang w:val="en-US"/>
         </w:rPr>
-        <w:t>.Join(</w:t>
+        <w:t>.Join</w:t>
+      </w:r>
+      <w:proofErr w:type="gramEnd"/>
+      <w:r>
+        <w:rPr>
+          <w:rFonts w:ascii="Consolas" w:hAnsi="Consolas" w:cs="Consolas"/>
+          <w:color w:val="000000"/>
+          <w:sz w:val="19"/>
+          <w:szCs w:val="19"/>
+          <w:lang w:val="en-US"/>
+        </w:rPr>
+        <w:t>(</w:t>
       </w:r>
       <w:r>
         <w:rPr>
@@ -13762,8 +14273,8 @@
     </w:p>
     <w:p/>
     <w:sectPr>
-      <w:headerReference w:type="default" r:id="rId18"/>
-      <w:footerReference w:type="default" r:id="rId19"/>
+      <w:headerReference w:type="default" r:id="rId19"/>
+      <w:footerReference w:type="default" r:id="rId20"/>
       <w:pgSz w:w="11906" w:h="16838"/>
       <w:pgMar w:top="1440" w:right="1440" w:bottom="1440" w:left="1440" w:header="708" w:footer="708" w:gutter="0"/>
       <w:pgNumType w:start="0"/>
@@ -13776,7 +14287,7 @@
 </file>
 
 <file path=word/endnotes.xml><?xml version="1.0" encoding="utf-8"?>
-<w:endnotes xmlns:wpc="http://schemas.microsoft.com/office/word/2010/wordprocessingCanvas" xmlns:cx="http://schemas.microsoft.com/office/drawing/2014/chartex" xmlns:cx1="http://schemas.microsoft.com/office/drawing/2015/9/8/chartex" xmlns:cx2="http://schemas.microsoft.com/office/drawing/2015/10/21/chartex" xmlns:cx3="http://schemas.microsoft.com/office/drawing/2016/5/9/chartex" xmlns:cx4="http://schemas.microsoft.com/office/drawing/2016/5/10/chartex" xmlns:cx5="http://schemas.microsoft.com/office/drawing/2016/5/11/chartex" xmlns:cx6="http://schemas.microsoft.com/office/drawing/2016/5/12/chartex" xmlns:cx7="http://schemas.microsoft.com/office/drawing/2016/5/13/chartex" xmlns:cx8="http://schemas.microsoft.com/office/drawing/2016/5/14/chartex" xmlns:mc="http://schemas.openxmlformats.org/markup-compatibility/2006" xmlns:aink="http://schemas.microsoft.com/office/drawing/2016/ink" xmlns:am3d="http://schemas.microsoft.com/office/drawing/2017/model3d" xmlns:o="urn:schemas-microsoft-com:office:office" xmlns:r="http://schemas.openxmlformats.org/officeDocument/2006/relationships" xmlns:m="http://schemas.openxmlformats.org/officeDocument/2006/math" xmlns:v="urn:schemas-microsoft-com:vml" xmlns:wp14="http://schemas.microsoft.com/office/word/2010/wordprocessingDrawing" xmlns:wp="http://schemas.openxmlformats.org/drawingml/2006/wordprocessingDrawing" xmlns:w10="urn:schemas-microsoft-com:office:word" xmlns:w="http://schemas.openxmlformats.org/wordprocessingml/2006/main" xmlns:w14="http://schemas.microsoft.com/office/word/2010/wordml" xmlns:w15="http://schemas.microsoft.com/office/word/2012/wordml" xmlns:w16cex="http://schemas.microsoft.com/office/word/2018/wordml/cex" xmlns:w16cid="http://schemas.microsoft.com/office/word/2016/wordml/cid" xmlns:w16="http://schemas.microsoft.com/office/word/2018/wordml" xmlns:w16sdtdh="http://schemas.microsoft.com/office/word/2020/wordml/sdtdatahash" xmlns:w16se="http://schemas.microsoft.com/office/word/2015/wordml/symex" xmlns:wpg="http://schemas.microsoft.com/office/word/2010/wordprocessingGroup" xmlns:wpi="http://schemas.microsoft.com/office/word/2010/wordprocessingInk" xmlns:wne="http://schemas.microsoft.com/office/word/2006/wordml" xmlns:wps="http://schemas.microsoft.com/office/word/2010/wordprocessingShape" mc:Ignorable="w14 w15 w16se w16cid w16 w16cex w16sdtdh wp14">
+<w:endnotes xmlns:wpc="http://schemas.microsoft.com/office/word/2010/wordprocessingCanvas" xmlns:cx="http://schemas.microsoft.com/office/drawing/2014/chartex" xmlns:cx1="http://schemas.microsoft.com/office/drawing/2015/9/8/chartex" xmlns:cx2="http://schemas.microsoft.com/office/drawing/2015/10/21/chartex" xmlns:cx3="http://schemas.microsoft.com/office/drawing/2016/5/9/chartex" xmlns:cx4="http://schemas.microsoft.com/office/drawing/2016/5/10/chartex" xmlns:cx5="http://schemas.microsoft.com/office/drawing/2016/5/11/chartex" xmlns:cx6="http://schemas.microsoft.com/office/drawing/2016/5/12/chartex" xmlns:cx7="http://schemas.microsoft.com/office/drawing/2016/5/13/chartex" xmlns:cx8="http://schemas.microsoft.com/office/drawing/2016/5/14/chartex" xmlns:mc="http://schemas.openxmlformats.org/markup-compatibility/2006" xmlns:aink="http://schemas.microsoft.com/office/drawing/2016/ink" xmlns:am3d="http://schemas.microsoft.com/office/drawing/2017/model3d" xmlns:o="urn:schemas-microsoft-com:office:office" xmlns:oel="http://schemas.microsoft.com/office/2019/extlst" xmlns:r="http://schemas.openxmlformats.org/officeDocument/2006/relationships" xmlns:m="http://schemas.openxmlformats.org/officeDocument/2006/math" xmlns:v="urn:schemas-microsoft-com:vml" xmlns:wp14="http://schemas.microsoft.com/office/word/2010/wordprocessingDrawing" xmlns:wp="http://schemas.openxmlformats.org/drawingml/2006/wordprocessingDrawing" xmlns:w10="urn:schemas-microsoft-com:office:word" xmlns:w="http://schemas.openxmlformats.org/wordprocessingml/2006/main" xmlns:w14="http://schemas.microsoft.com/office/word/2010/wordml" xmlns:w15="http://schemas.microsoft.com/office/word/2012/wordml" xmlns:w16cex="http://schemas.microsoft.com/office/word/2018/wordml/cex" xmlns:w16cid="http://schemas.microsoft.com/office/word/2016/wordml/cid" xmlns:w16="http://schemas.microsoft.com/office/word/2018/wordml" xmlns:w16sdtdh="http://schemas.microsoft.com/office/word/2020/wordml/sdtdatahash" xmlns:w16se="http://schemas.microsoft.com/office/word/2015/wordml/symex" xmlns:wpg="http://schemas.microsoft.com/office/word/2010/wordprocessingGroup" xmlns:wpi="http://schemas.microsoft.com/office/word/2010/wordprocessingInk" xmlns:wne="http://schemas.microsoft.com/office/word/2006/wordml" xmlns:wps="http://schemas.microsoft.com/office/word/2010/wordprocessingShape" mc:Ignorable="w14 w15 w16se w16cid w16 w16cex w16sdtdh wp14">
   <w:endnote w:type="separator" w:id="-1">
     <w:p>
       <w:pPr>
@@ -13801,7 +14312,7 @@
 </file>
 
 <file path=word/footer1.xml><?xml version="1.0" encoding="utf-8"?>
-<w:ftr xmlns:wpc="http://schemas.microsoft.com/office/word/2010/wordprocessingCanvas" xmlns:cx="http://schemas.microsoft.com/office/drawing/2014/chartex" xmlns:cx1="http://schemas.microsoft.com/office/drawing/2015/9/8/chartex" xmlns:cx2="http://schemas.microsoft.com/office/drawing/2015/10/21/chartex" xmlns:cx3="http://schemas.microsoft.com/office/drawing/2016/5/9/chartex" xmlns:cx4="http://schemas.microsoft.com/office/drawing/2016/5/10/chartex" xmlns:cx5="http://schemas.microsoft.com/office/drawing/2016/5/11/chartex" xmlns:cx6="http://schemas.microsoft.com/office/drawing/2016/5/12/chartex" xmlns:cx7="http://schemas.microsoft.com/office/drawing/2016/5/13/chartex" xmlns:cx8="http://schemas.microsoft.com/office/drawing/2016/5/14/chartex" xmlns:mc="http://schemas.openxmlformats.org/markup-compatibility/2006" xmlns:aink="http://schemas.microsoft.com/office/drawing/2016/ink" xmlns:am3d="http://schemas.microsoft.com/office/drawing/2017/model3d" xmlns:o="urn:schemas-microsoft-com:office:office" xmlns:r="http://schemas.openxmlformats.org/officeDocument/2006/relationships" xmlns:m="http://schemas.openxmlformats.org/officeDocument/2006/math" xmlns:v="urn:schemas-microsoft-com:vml" xmlns:wp14="http://schemas.microsoft.com/office/word/2010/wordprocessingDrawing" xmlns:wp="http://schemas.openxmlformats.org/drawingml/2006/wordprocessingDrawing" xmlns:w10="urn:schemas-microsoft-com:office:word" xmlns:w="http://schemas.openxmlformats.org/wordprocessingml/2006/main" xmlns:w14="http://schemas.microsoft.com/office/word/2010/wordml" xmlns:w15="http://schemas.microsoft.com/office/word/2012/wordml" xmlns:w16cex="http://schemas.microsoft.com/office/word/2018/wordml/cex" xmlns:w16cid="http://schemas.microsoft.com/office/word/2016/wordml/cid" xmlns:w16="http://schemas.microsoft.com/office/word/2018/wordml" xmlns:w16sdtdh="http://schemas.microsoft.com/office/word/2020/wordml/sdtdatahash" xmlns:w16se="http://schemas.microsoft.com/office/word/2015/wordml/symex" xmlns:wpg="http://schemas.microsoft.com/office/word/2010/wordprocessingGroup" xmlns:wpi="http://schemas.microsoft.com/office/word/2010/wordprocessingInk" xmlns:wne="http://schemas.microsoft.com/office/word/2006/wordml" xmlns:wps="http://schemas.microsoft.com/office/word/2010/wordprocessingShape" mc:Ignorable="w14 w15 w16se w16cid w16 w16cex w16sdtdh wp14">
+<w:ftr xmlns:wpc="http://schemas.microsoft.com/office/word/2010/wordprocessingCanvas" xmlns:cx="http://schemas.microsoft.com/office/drawing/2014/chartex" xmlns:cx1="http://schemas.microsoft.com/office/drawing/2015/9/8/chartex" xmlns:cx2="http://schemas.microsoft.com/office/drawing/2015/10/21/chartex" xmlns:cx3="http://schemas.microsoft.com/office/drawing/2016/5/9/chartex" xmlns:cx4="http://schemas.microsoft.com/office/drawing/2016/5/10/chartex" xmlns:cx5="http://schemas.microsoft.com/office/drawing/2016/5/11/chartex" xmlns:cx6="http://schemas.microsoft.com/office/drawing/2016/5/12/chartex" xmlns:cx7="http://schemas.microsoft.com/office/drawing/2016/5/13/chartex" xmlns:cx8="http://schemas.microsoft.com/office/drawing/2016/5/14/chartex" xmlns:mc="http://schemas.openxmlformats.org/markup-compatibility/2006" xmlns:aink="http://schemas.microsoft.com/office/drawing/2016/ink" xmlns:am3d="http://schemas.microsoft.com/office/drawing/2017/model3d" xmlns:o="urn:schemas-microsoft-com:office:office" xmlns:oel="http://schemas.microsoft.com/office/2019/extlst" xmlns:r="http://schemas.openxmlformats.org/officeDocument/2006/relationships" xmlns:m="http://schemas.openxmlformats.org/officeDocument/2006/math" xmlns:v="urn:schemas-microsoft-com:vml" xmlns:wp14="http://schemas.microsoft.com/office/word/2010/wordprocessingDrawing" xmlns:wp="http://schemas.openxmlformats.org/drawingml/2006/wordprocessingDrawing" xmlns:w10="urn:schemas-microsoft-com:office:word" xmlns:w="http://schemas.openxmlformats.org/wordprocessingml/2006/main" xmlns:w14="http://schemas.microsoft.com/office/word/2010/wordml" xmlns:w15="http://schemas.microsoft.com/office/word/2012/wordml" xmlns:w16cex="http://schemas.microsoft.com/office/word/2018/wordml/cex" xmlns:w16cid="http://schemas.microsoft.com/office/word/2016/wordml/cid" xmlns:w16="http://schemas.microsoft.com/office/word/2018/wordml" xmlns:w16sdtdh="http://schemas.microsoft.com/office/word/2020/wordml/sdtdatahash" xmlns:w16se="http://schemas.microsoft.com/office/word/2015/wordml/symex" xmlns:wpg="http://schemas.microsoft.com/office/word/2010/wordprocessingGroup" xmlns:wpi="http://schemas.microsoft.com/office/word/2010/wordprocessingInk" xmlns:wne="http://schemas.microsoft.com/office/word/2006/wordml" xmlns:wps="http://schemas.microsoft.com/office/word/2010/wordprocessingShape" mc:Ignorable="w14 w15 w16se w16cid w16 w16cex w16sdtdh wp14">
   <w:p>
     <w:pPr>
       <w:pStyle w:val="Footer"/>
@@ -13906,7 +14417,7 @@
 </file>
 
 <file path=word/footnotes.xml><?xml version="1.0" encoding="utf-8"?>
-<w:footnotes xmlns:wpc="http://schemas.microsoft.com/office/word/2010/wordprocessingCanvas" xmlns:cx="http://schemas.microsoft.com/office/drawing/2014/chartex" xmlns:cx1="http://schemas.microsoft.com/office/drawing/2015/9/8/chartex" xmlns:cx2="http://schemas.microsoft.com/office/drawing/2015/10/21/chartex" xmlns:cx3="http://schemas.microsoft.com/office/drawing/2016/5/9/chartex" xmlns:cx4="http://schemas.microsoft.com/office/drawing/2016/5/10/chartex" xmlns:cx5="http://schemas.microsoft.com/office/drawing/2016/5/11/chartex" xmlns:cx6="http://schemas.microsoft.com/office/drawing/2016/5/12/chartex" xmlns:cx7="http://schemas.microsoft.com/office/drawing/2016/5/13/chartex" xmlns:cx8="http://schemas.microsoft.com/office/drawing/2016/5/14/chartex" xmlns:mc="http://schemas.openxmlformats.org/markup-compatibility/2006" xmlns:aink="http://schemas.microsoft.com/office/drawing/2016/ink" xmlns:am3d="http://schemas.microsoft.com/office/drawing/2017/model3d" xmlns:o="urn:schemas-microsoft-com:office:office" xmlns:r="http://schemas.openxmlformats.org/officeDocument/2006/relationships" xmlns:m="http://schemas.openxmlformats.org/officeDocument/2006/math" xmlns:v="urn:schemas-microsoft-com:vml" xmlns:wp14="http://schemas.microsoft.com/office/word/2010/wordprocessingDrawing" xmlns:wp="http://schemas.openxmlformats.org/drawingml/2006/wordprocessingDrawing" xmlns:w10="urn:schemas-microsoft-com:office:word" xmlns:w="http://schemas.openxmlformats.org/wordprocessingml/2006/main" xmlns:w14="http://schemas.microsoft.com/office/word/2010/wordml" xmlns:w15="http://schemas.microsoft.com/office/word/2012/wordml" xmlns:w16cex="http://schemas.microsoft.com/office/word/2018/wordml/cex" xmlns:w16cid="http://schemas.microsoft.com/office/word/2016/wordml/cid" xmlns:w16="http://schemas.microsoft.com/office/word/2018/wordml" xmlns:w16sdtdh="http://schemas.microsoft.com/office/word/2020/wordml/sdtdatahash" xmlns:w16se="http://schemas.microsoft.com/office/word/2015/wordml/symex" xmlns:wpg="http://schemas.microsoft.com/office/word/2010/wordprocessingGroup" xmlns:wpi="http://schemas.microsoft.com/office/word/2010/wordprocessingInk" xmlns:wne="http://schemas.microsoft.com/office/word/2006/wordml" xmlns:wps="http://schemas.microsoft.com/office/word/2010/wordprocessingShape" mc:Ignorable="w14 w15 w16se w16cid w16 w16cex w16sdtdh wp14">
+<w:footnotes xmlns:wpc="http://schemas.microsoft.com/office/word/2010/wordprocessingCanvas" xmlns:cx="http://schemas.microsoft.com/office/drawing/2014/chartex" xmlns:cx1="http://schemas.microsoft.com/office/drawing/2015/9/8/chartex" xmlns:cx2="http://schemas.microsoft.com/office/drawing/2015/10/21/chartex" xmlns:cx3="http://schemas.microsoft.com/office/drawing/2016/5/9/chartex" xmlns:cx4="http://schemas.microsoft.com/office/drawing/2016/5/10/chartex" xmlns:cx5="http://schemas.microsoft.com/office/drawing/2016/5/11/chartex" xmlns:cx6="http://schemas.microsoft.com/office/drawing/2016/5/12/chartex" xmlns:cx7="http://schemas.microsoft.com/office/drawing/2016/5/13/chartex" xmlns:cx8="http://schemas.microsoft.com/office/drawing/2016/5/14/chartex" xmlns:mc="http://schemas.openxmlformats.org/markup-compatibility/2006" xmlns:aink="http://schemas.microsoft.com/office/drawing/2016/ink" xmlns:am3d="http://schemas.microsoft.com/office/drawing/2017/model3d" xmlns:o="urn:schemas-microsoft-com:office:office" xmlns:oel="http://schemas.microsoft.com/office/2019/extlst" xmlns:r="http://schemas.openxmlformats.org/officeDocument/2006/relationships" xmlns:m="http://schemas.openxmlformats.org/officeDocument/2006/math" xmlns:v="urn:schemas-microsoft-com:vml" xmlns:wp14="http://schemas.microsoft.com/office/word/2010/wordprocessingDrawing" xmlns:wp="http://schemas.openxmlformats.org/drawingml/2006/wordprocessingDrawing" xmlns:w10="urn:schemas-microsoft-com:office:word" xmlns:w="http://schemas.openxmlformats.org/wordprocessingml/2006/main" xmlns:w14="http://schemas.microsoft.com/office/word/2010/wordml" xmlns:w15="http://schemas.microsoft.com/office/word/2012/wordml" xmlns:w16cex="http://schemas.microsoft.com/office/word/2018/wordml/cex" xmlns:w16cid="http://schemas.microsoft.com/office/word/2016/wordml/cid" xmlns:w16="http://schemas.microsoft.com/office/word/2018/wordml" xmlns:w16sdtdh="http://schemas.microsoft.com/office/word/2020/wordml/sdtdatahash" xmlns:w16se="http://schemas.microsoft.com/office/word/2015/wordml/symex" xmlns:wpg="http://schemas.microsoft.com/office/word/2010/wordprocessingGroup" xmlns:wpi="http://schemas.microsoft.com/office/word/2010/wordprocessingInk" xmlns:wne="http://schemas.microsoft.com/office/word/2006/wordml" xmlns:wps="http://schemas.microsoft.com/office/word/2010/wordprocessingShape" mc:Ignorable="w14 w15 w16se w16cid w16 w16cex w16sdtdh wp14">
   <w:footnote w:type="separator" w:id="-1">
     <w:p>
       <w:pPr>
@@ -13931,7 +14442,7 @@
 </file>
 
 <file path=word/header1.xml><?xml version="1.0" encoding="utf-8"?>
-<w:hdr xmlns:wpc="http://schemas.microsoft.com/office/word/2010/wordprocessingCanvas" xmlns:cx="http://schemas.microsoft.com/office/drawing/2014/chartex" xmlns:cx1="http://schemas.microsoft.com/office/drawing/2015/9/8/chartex" xmlns:cx2="http://schemas.microsoft.com/office/drawing/2015/10/21/chartex" xmlns:cx3="http://schemas.microsoft.com/office/drawing/2016/5/9/chartex" xmlns:cx4="http://schemas.microsoft.com/office/drawing/2016/5/10/chartex" xmlns:cx5="http://schemas.microsoft.com/office/drawing/2016/5/11/chartex" xmlns:cx6="http://schemas.microsoft.com/office/drawing/2016/5/12/chartex" xmlns:cx7="http://schemas.microsoft.com/office/drawing/2016/5/13/chartex" xmlns:cx8="http://schemas.microsoft.com/office/drawing/2016/5/14/chartex" xmlns:mc="http://schemas.openxmlformats.org/markup-compatibility/2006" xmlns:aink="http://schemas.microsoft.com/office/drawing/2016/ink" xmlns:am3d="http://schemas.microsoft.com/office/drawing/2017/model3d" xmlns:o="urn:schemas-microsoft-com:office:office" xmlns:r="http://schemas.openxmlformats.org/officeDocument/2006/relationships" xmlns:m="http://schemas.openxmlformats.org/officeDocument/2006/math" xmlns:v="urn:schemas-microsoft-com:vml" xmlns:wp14="http://schemas.microsoft.com/office/word/2010/wordprocessingDrawing" xmlns:wp="http://schemas.openxmlformats.org/drawingml/2006/wordprocessingDrawing" xmlns:w10="urn:schemas-microsoft-com:office:word" xmlns:w="http://schemas.openxmlformats.org/wordprocessingml/2006/main" xmlns:w14="http://schemas.microsoft.com/office/word/2010/wordml" xmlns:w15="http://schemas.microsoft.com/office/word/2012/wordml" xmlns:w16cex="http://schemas.microsoft.com/office/word/2018/wordml/cex" xmlns:w16cid="http://schemas.microsoft.com/office/word/2016/wordml/cid" xmlns:w16="http://schemas.microsoft.com/office/word/2018/wordml" xmlns:w16sdtdh="http://schemas.microsoft.com/office/word/2020/wordml/sdtdatahash" xmlns:w16se="http://schemas.microsoft.com/office/word/2015/wordml/symex" xmlns:wpg="http://schemas.microsoft.com/office/word/2010/wordprocessingGroup" xmlns:wpi="http://schemas.microsoft.com/office/word/2010/wordprocessingInk" xmlns:wne="http://schemas.microsoft.com/office/word/2006/wordml" xmlns:wps="http://schemas.microsoft.com/office/word/2010/wordprocessingShape" mc:Ignorable="w14 w15 w16se w16cid w16 w16cex w16sdtdh wp14">
+<w:hdr xmlns:wpc="http://schemas.microsoft.com/office/word/2010/wordprocessingCanvas" xmlns:cx="http://schemas.microsoft.com/office/drawing/2014/chartex" xmlns:cx1="http://schemas.microsoft.com/office/drawing/2015/9/8/chartex" xmlns:cx2="http://schemas.microsoft.com/office/drawing/2015/10/21/chartex" xmlns:cx3="http://schemas.microsoft.com/office/drawing/2016/5/9/chartex" xmlns:cx4="http://schemas.microsoft.com/office/drawing/2016/5/10/chartex" xmlns:cx5="http://schemas.microsoft.com/office/drawing/2016/5/11/chartex" xmlns:cx6="http://schemas.microsoft.com/office/drawing/2016/5/12/chartex" xmlns:cx7="http://schemas.microsoft.com/office/drawing/2016/5/13/chartex" xmlns:cx8="http://schemas.microsoft.com/office/drawing/2016/5/14/chartex" xmlns:mc="http://schemas.openxmlformats.org/markup-compatibility/2006" xmlns:aink="http://schemas.microsoft.com/office/drawing/2016/ink" xmlns:am3d="http://schemas.microsoft.com/office/drawing/2017/model3d" xmlns:o="urn:schemas-microsoft-com:office:office" xmlns:oel="http://schemas.microsoft.com/office/2019/extlst" xmlns:r="http://schemas.openxmlformats.org/officeDocument/2006/relationships" xmlns:m="http://schemas.openxmlformats.org/officeDocument/2006/math" xmlns:v="urn:schemas-microsoft-com:vml" xmlns:wp14="http://schemas.microsoft.com/office/word/2010/wordprocessingDrawing" xmlns:wp="http://schemas.openxmlformats.org/drawingml/2006/wordprocessingDrawing" xmlns:w10="urn:schemas-microsoft-com:office:word" xmlns:w="http://schemas.openxmlformats.org/wordprocessingml/2006/main" xmlns:w14="http://schemas.microsoft.com/office/word/2010/wordml" xmlns:w15="http://schemas.microsoft.com/office/word/2012/wordml" xmlns:w16cex="http://schemas.microsoft.com/office/word/2018/wordml/cex" xmlns:w16cid="http://schemas.microsoft.com/office/word/2016/wordml/cid" xmlns:w16="http://schemas.microsoft.com/office/word/2018/wordml" xmlns:w16sdtdh="http://schemas.microsoft.com/office/word/2020/wordml/sdtdatahash" xmlns:w16se="http://schemas.microsoft.com/office/word/2015/wordml/symex" xmlns:wpg="http://schemas.microsoft.com/office/word/2010/wordprocessingGroup" xmlns:wpi="http://schemas.microsoft.com/office/word/2010/wordprocessingInk" xmlns:wne="http://schemas.microsoft.com/office/word/2006/wordml" xmlns:wps="http://schemas.microsoft.com/office/word/2010/wordprocessingShape" mc:Ignorable="w14 w15 w16se w16cid w16 w16cex w16sdtdh wp14">
   <w:p>
     <w:pPr>
       <w:pStyle w:val="Header"/>
@@ -13951,7 +14462,7 @@
 </file>
 
 <file path=word/numbering.xml><?xml version="1.0" encoding="utf-8"?>
-<w:numbering xmlns:wpc="http://schemas.microsoft.com/office/word/2010/wordprocessingCanvas" xmlns:cx="http://schemas.microsoft.com/office/drawing/2014/chartex" xmlns:cx1="http://schemas.microsoft.com/office/drawing/2015/9/8/chartex" xmlns:cx2="http://schemas.microsoft.com/office/drawing/2015/10/21/chartex" xmlns:cx3="http://schemas.microsoft.com/office/drawing/2016/5/9/chartex" xmlns:cx4="http://schemas.microsoft.com/office/drawing/2016/5/10/chartex" xmlns:cx5="http://schemas.microsoft.com/office/drawing/2016/5/11/chartex" xmlns:cx6="http://schemas.microsoft.com/office/drawing/2016/5/12/chartex" xmlns:cx7="http://schemas.microsoft.com/office/drawing/2016/5/13/chartex" xmlns:cx8="http://schemas.microsoft.com/office/drawing/2016/5/14/chartex" xmlns:mc="http://schemas.openxmlformats.org/markup-compatibility/2006" xmlns:aink="http://schemas.microsoft.com/office/drawing/2016/ink" xmlns:am3d="http://schemas.microsoft.com/office/drawing/2017/model3d" xmlns:o="urn:schemas-microsoft-com:office:office" xmlns:r="http://schemas.openxmlformats.org/officeDocument/2006/relationships" xmlns:m="http://schemas.openxmlformats.org/officeDocument/2006/math" xmlns:v="urn:schemas-microsoft-com:vml" xmlns:wp14="http://schemas.microsoft.com/office/word/2010/wordprocessingDrawing" xmlns:wp="http://schemas.openxmlformats.org/drawingml/2006/wordprocessingDrawing" xmlns:w10="urn:schemas-microsoft-com:office:word" xmlns:w="http://schemas.openxmlformats.org/wordprocessingml/2006/main" xmlns:w14="http://schemas.microsoft.com/office/word/2010/wordml" xmlns:w15="http://schemas.microsoft.com/office/word/2012/wordml" xmlns:w16cex="http://schemas.microsoft.com/office/word/2018/wordml/cex" xmlns:w16cid="http://schemas.microsoft.com/office/word/2016/wordml/cid" xmlns:w16="http://schemas.microsoft.com/office/word/2018/wordml" xmlns:w16sdtdh="http://schemas.microsoft.com/office/word/2020/wordml/sdtdatahash" xmlns:w16se="http://schemas.microsoft.com/office/word/2015/wordml/symex" xmlns:wpg="http://schemas.microsoft.com/office/word/2010/wordprocessingGroup" xmlns:wpi="http://schemas.microsoft.com/office/word/2010/wordprocessingInk" xmlns:wne="http://schemas.microsoft.com/office/word/2006/wordml" xmlns:wps="http://schemas.microsoft.com/office/word/2010/wordprocessingShape" mc:Ignorable="w14 w15 w16se w16cid w16 w16cex w16sdtdh wp14">
+<w:numbering xmlns:wpc="http://schemas.microsoft.com/office/word/2010/wordprocessingCanvas" xmlns:cx="http://schemas.microsoft.com/office/drawing/2014/chartex" xmlns:cx1="http://schemas.microsoft.com/office/drawing/2015/9/8/chartex" xmlns:cx2="http://schemas.microsoft.com/office/drawing/2015/10/21/chartex" xmlns:cx3="http://schemas.microsoft.com/office/drawing/2016/5/9/chartex" xmlns:cx4="http://schemas.microsoft.com/office/drawing/2016/5/10/chartex" xmlns:cx5="http://schemas.microsoft.com/office/drawing/2016/5/11/chartex" xmlns:cx6="http://schemas.microsoft.com/office/drawing/2016/5/12/chartex" xmlns:cx7="http://schemas.microsoft.com/office/drawing/2016/5/13/chartex" xmlns:cx8="http://schemas.microsoft.com/office/drawing/2016/5/14/chartex" xmlns:mc="http://schemas.openxmlformats.org/markup-compatibility/2006" xmlns:aink="http://schemas.microsoft.com/office/drawing/2016/ink" xmlns:am3d="http://schemas.microsoft.com/office/drawing/2017/model3d" xmlns:o="urn:schemas-microsoft-com:office:office" xmlns:oel="http://schemas.microsoft.com/office/2019/extlst" xmlns:r="http://schemas.openxmlformats.org/officeDocument/2006/relationships" xmlns:m="http://schemas.openxmlformats.org/officeDocument/2006/math" xmlns:v="urn:schemas-microsoft-com:vml" xmlns:wp14="http://schemas.microsoft.com/office/word/2010/wordprocessingDrawing" xmlns:wp="http://schemas.openxmlformats.org/drawingml/2006/wordprocessingDrawing" xmlns:w10="urn:schemas-microsoft-com:office:word" xmlns:w="http://schemas.openxmlformats.org/wordprocessingml/2006/main" xmlns:w14="http://schemas.microsoft.com/office/word/2010/wordml" xmlns:w15="http://schemas.microsoft.com/office/word/2012/wordml" xmlns:w16cex="http://schemas.microsoft.com/office/word/2018/wordml/cex" xmlns:w16cid="http://schemas.microsoft.com/office/word/2016/wordml/cid" xmlns:w16="http://schemas.microsoft.com/office/word/2018/wordml" xmlns:w16sdtdh="http://schemas.microsoft.com/office/word/2020/wordml/sdtdatahash" xmlns:w16se="http://schemas.microsoft.com/office/word/2015/wordml/symex" xmlns:wpg="http://schemas.microsoft.com/office/word/2010/wordprocessingGroup" xmlns:wpi="http://schemas.microsoft.com/office/word/2010/wordprocessingInk" xmlns:wne="http://schemas.microsoft.com/office/word/2006/wordml" xmlns:wps="http://schemas.microsoft.com/office/word/2010/wordprocessingShape" mc:Ignorable="w14 w15 w16se w16cid w16 w16cex w16sdtdh wp14">
   <w:abstractNum w:abstractNumId="0" w15:restartNumberingAfterBreak="0">
     <w:nsid w:val="0543182E"/>
     <w:multiLevelType w:val="hybridMultilevel"/>
@@ -14677,6 +15188,118 @@
     </w:lvl>
   </w:abstractNum>
   <w:abstractNum w:abstractNumId="7" w15:restartNumberingAfterBreak="0">
+    <w:nsid w:val="5B2267BC"/>
+    <w:multiLevelType w:val="hybridMultilevel"/>
+    <w:tmpl w:val="F31CFBE6"/>
+    <w:lvl w:ilvl="0" w:tplc="FE549606">
+      <w:numFmt w:val="bullet"/>
+      <w:lvlText w:val="-"/>
+      <w:lvlJc w:val="left"/>
+      <w:pPr>
+        <w:ind w:left="720" w:hanging="360"/>
+      </w:pPr>
+      <w:rPr>
+        <w:rFonts w:ascii="Calibri" w:eastAsiaTheme="minorHAnsi" w:hAnsi="Calibri" w:cstheme="minorBidi" w:hint="default"/>
+      </w:rPr>
+    </w:lvl>
+    <w:lvl w:ilvl="1" w:tplc="08070003">
+      <w:start w:val="1"/>
+      <w:numFmt w:val="bullet"/>
+      <w:lvlText w:val="o"/>
+      <w:lvlJc w:val="left"/>
+      <w:pPr>
+        <w:ind w:left="1440" w:hanging="360"/>
+      </w:pPr>
+      <w:rPr>
+        <w:rFonts w:ascii="Courier New" w:hAnsi="Courier New" w:cs="Courier New" w:hint="default"/>
+      </w:rPr>
+    </w:lvl>
+    <w:lvl w:ilvl="2" w:tplc="08070005">
+      <w:start w:val="1"/>
+      <w:numFmt w:val="bullet"/>
+      <w:lvlText w:val=""/>
+      <w:lvlJc w:val="left"/>
+      <w:pPr>
+        <w:ind w:left="2160" w:hanging="360"/>
+      </w:pPr>
+      <w:rPr>
+        <w:rFonts w:ascii="Wingdings" w:hAnsi="Wingdings" w:hint="default"/>
+      </w:rPr>
+    </w:lvl>
+    <w:lvl w:ilvl="3" w:tplc="08070001">
+      <w:start w:val="1"/>
+      <w:numFmt w:val="bullet"/>
+      <w:lvlText w:val=""/>
+      <w:lvlJc w:val="left"/>
+      <w:pPr>
+        <w:ind w:left="2880" w:hanging="360"/>
+      </w:pPr>
+      <w:rPr>
+        <w:rFonts w:ascii="Symbol" w:hAnsi="Symbol" w:hint="default"/>
+      </w:rPr>
+    </w:lvl>
+    <w:lvl w:ilvl="4" w:tplc="08070003">
+      <w:start w:val="1"/>
+      <w:numFmt w:val="bullet"/>
+      <w:lvlText w:val="o"/>
+      <w:lvlJc w:val="left"/>
+      <w:pPr>
+        <w:ind w:left="3600" w:hanging="360"/>
+      </w:pPr>
+      <w:rPr>
+        <w:rFonts w:ascii="Courier New" w:hAnsi="Courier New" w:cs="Courier New" w:hint="default"/>
+      </w:rPr>
+    </w:lvl>
+    <w:lvl w:ilvl="5" w:tplc="08070005">
+      <w:start w:val="1"/>
+      <w:numFmt w:val="bullet"/>
+      <w:lvlText w:val=""/>
+      <w:lvlJc w:val="left"/>
+      <w:pPr>
+        <w:ind w:left="4320" w:hanging="360"/>
+      </w:pPr>
+      <w:rPr>
+        <w:rFonts w:ascii="Wingdings" w:hAnsi="Wingdings" w:hint="default"/>
+      </w:rPr>
+    </w:lvl>
+    <w:lvl w:ilvl="6" w:tplc="08070001">
+      <w:start w:val="1"/>
+      <w:numFmt w:val="bullet"/>
+      <w:lvlText w:val=""/>
+      <w:lvlJc w:val="left"/>
+      <w:pPr>
+        <w:ind w:left="5040" w:hanging="360"/>
+      </w:pPr>
+      <w:rPr>
+        <w:rFonts w:ascii="Symbol" w:hAnsi="Symbol" w:hint="default"/>
+      </w:rPr>
+    </w:lvl>
+    <w:lvl w:ilvl="7" w:tplc="08070003">
+      <w:start w:val="1"/>
+      <w:numFmt w:val="bullet"/>
+      <w:lvlText w:val="o"/>
+      <w:lvlJc w:val="left"/>
+      <w:pPr>
+        <w:ind w:left="5760" w:hanging="360"/>
+      </w:pPr>
+      <w:rPr>
+        <w:rFonts w:ascii="Courier New" w:hAnsi="Courier New" w:cs="Courier New" w:hint="default"/>
+      </w:rPr>
+    </w:lvl>
+    <w:lvl w:ilvl="8" w:tplc="08070005">
+      <w:start w:val="1"/>
+      <w:numFmt w:val="bullet"/>
+      <w:lvlText w:val=""/>
+      <w:lvlJc w:val="left"/>
+      <w:pPr>
+        <w:ind w:left="6480" w:hanging="360"/>
+      </w:pPr>
+      <w:rPr>
+        <w:rFonts w:ascii="Wingdings" w:hAnsi="Wingdings" w:hint="default"/>
+      </w:rPr>
+    </w:lvl>
+  </w:abstractNum>
+  <w:abstractNum w:abstractNumId="8" w15:restartNumberingAfterBreak="0">
     <w:nsid w:val="76C3571F"/>
     <w:multiLevelType w:val="hybridMultilevel"/>
     <w:tmpl w:val="B1B26D28"/>
@@ -14789,29 +15412,41 @@
       </w:rPr>
     </w:lvl>
   </w:abstractNum>
-  <w:num w:numId="1">
+  <w:num w:numId="1" w16cid:durableId="776365859">
     <w:abstractNumId w:val="1"/>
   </w:num>
-  <w:num w:numId="2">
+  <w:num w:numId="2" w16cid:durableId="1799102014">
     <w:abstractNumId w:val="3"/>
   </w:num>
-  <w:num w:numId="3">
+  <w:num w:numId="3" w16cid:durableId="335227965">
     <w:abstractNumId w:val="2"/>
   </w:num>
-  <w:num w:numId="4">
+  <w:num w:numId="4" w16cid:durableId="1187476138">
     <w:abstractNumId w:val="4"/>
   </w:num>
-  <w:num w:numId="5">
+  <w:num w:numId="5" w16cid:durableId="1367750030">
     <w:abstractNumId w:val="6"/>
   </w:num>
-  <w:num w:numId="6">
+  <w:num w:numId="6" w16cid:durableId="1917938907">
     <w:abstractNumId w:val="5"/>
   </w:num>
-  <w:num w:numId="7">
+  <w:num w:numId="7" w16cid:durableId="5905782">
+    <w:abstractNumId w:val="8"/>
+  </w:num>
+  <w:num w:numId="8" w16cid:durableId="1853378921">
+    <w:abstractNumId w:val="0"/>
+  </w:num>
+  <w:num w:numId="9" w16cid:durableId="922908205">
     <w:abstractNumId w:val="7"/>
-  </w:num>
-  <w:num w:numId="8">
-    <w:abstractNumId w:val="0"/>
+    <w:lvlOverride w:ilvl="0"/>
+    <w:lvlOverride w:ilvl="1"/>
+    <w:lvlOverride w:ilvl="2"/>
+    <w:lvlOverride w:ilvl="3"/>
+    <w:lvlOverride w:ilvl="4"/>
+    <w:lvlOverride w:ilvl="5"/>
+    <w:lvlOverride w:ilvl="6"/>
+    <w:lvlOverride w:ilvl="7"/>
+    <w:lvlOverride w:ilvl="8"/>
   </w:num>
 </w:numbering>
 </file>

</xml_diff>